<commit_message>
Advanced OCR & Pre Processing
</commit_message>
<xml_diff>
--- a/Approach - 2/Approach_2.docx
+++ b/Approach - 2/Approach_2.docx
@@ -21,7 +21,7 @@
           <w:sz w:val="36"/>
           <w:szCs w:val="36"/>
         </w:rPr>
-        <w:t xml:space="preserve">Approach – </w:t>
+        <w:t xml:space="preserve">Approach – 2 </w:t>
       </w:r>
       <w:r>
         <w:rPr>
@@ -31,7 +31,7 @@
           <w:sz w:val="36"/>
           <w:szCs w:val="36"/>
         </w:rPr>
-        <w:t>2 Pre Processing + OCR</w:t>
+        <w:t xml:space="preserve">Basic </w:t>
       </w:r>
       <w:r>
         <w:rPr>
@@ -41,9 +41,11 @@
           <w:sz w:val="36"/>
           <w:szCs w:val="36"/>
         </w:rPr>
-        <w:t xml:space="preserve"> </w:t>
-      </w:r>
-      <w:r>
+        <w:t>Pre Processing + OCR + LLM Extraction</w:t>
+      </w:r>
+    </w:p>
+    <w:p>
+      <w:pPr>
         <w:rPr>
           <w:rFonts w:ascii="Times New Roman" w:hAnsi="Times New Roman" w:cs="Times New Roman"/>
           <w:b/>
@@ -51,29 +53,20 @@
           <w:sz w:val="36"/>
           <w:szCs w:val="36"/>
         </w:rPr>
-        <w:t xml:space="preserve">+ </w:t>
-      </w:r>
-      <w:r>
-        <w:rPr>
-          <w:rFonts w:ascii="Times New Roman" w:hAnsi="Times New Roman" w:cs="Times New Roman"/>
-          <w:b/>
-          <w:bCs/>
-          <w:sz w:val="36"/>
-          <w:szCs w:val="36"/>
-        </w:rPr>
-        <w:t>LLM Extraction</w:t>
-      </w:r>
+      </w:pPr>
     </w:p>
     <w:p>
       <w:pPr>
         <w:rPr>
           <w:rFonts w:ascii="Times New Roman" w:hAnsi="Times New Roman" w:cs="Times New Roman"/>
-          <w:b/>
-          <w:bCs/>
-          <w:sz w:val="36"/>
-          <w:szCs w:val="36"/>
-        </w:rPr>
-      </w:pPr>
+        </w:rPr>
+      </w:pPr>
+      <w:r>
+        <w:rPr>
+          <w:rFonts w:ascii="Times New Roman" w:hAnsi="Times New Roman" w:cs="Times New Roman"/>
+        </w:rPr>
+        <w:t>A basic preprocessing steps to be carried out to aid OCR for clean and accurate Extraction.</w:t>
+      </w:r>
     </w:p>
     <w:p>
       <w:pPr>
@@ -85,20 +78,21 @@
         <w:rPr>
           <w:rFonts w:ascii="Times New Roman" w:hAnsi="Times New Roman" w:cs="Times New Roman"/>
         </w:rPr>
-        <w:t>A basic preprocessing steps to be carried out to aid OCR for clean and accurate Extraction.</w:t>
-      </w:r>
-    </w:p>
-    <w:p>
-      <w:pPr>
-        <w:rPr>
-          <w:rFonts w:ascii="Times New Roman" w:hAnsi="Times New Roman" w:cs="Times New Roman"/>
-        </w:rPr>
-      </w:pPr>
-      <w:r>
-        <w:rPr>
-          <w:rFonts w:ascii="Times New Roman" w:hAnsi="Times New Roman" w:cs="Times New Roman"/>
-        </w:rPr>
-        <w:t>Why Pre Process the Image before Extraction?</w:t>
+        <w:t xml:space="preserve">Why </w:t>
+      </w:r>
+      <w:proofErr w:type="gramStart"/>
+      <w:r>
+        <w:rPr>
+          <w:rFonts w:ascii="Times New Roman" w:hAnsi="Times New Roman" w:cs="Times New Roman"/>
+        </w:rPr>
+        <w:t>Pre Process</w:t>
+      </w:r>
+      <w:proofErr w:type="gramEnd"/>
+      <w:r>
+        <w:rPr>
+          <w:rFonts w:ascii="Times New Roman" w:hAnsi="Times New Roman" w:cs="Times New Roman"/>
+        </w:rPr>
+        <w:t xml:space="preserve"> the Image before Extraction?</w:t>
       </w:r>
     </w:p>
     <w:p>
@@ -458,7 +452,21 @@
         <w:rPr>
           <w:rFonts w:ascii="Times New Roman" w:hAnsi="Times New Roman" w:cs="Times New Roman"/>
         </w:rPr>
-        <w:t>Tesseract works well when character heights are ~ 20-30 pixels. In order to maximize the tesseract’s performance we are scaling it.</w:t>
+        <w:t xml:space="preserve">Tesseract works well when character heights are ~ 20-30 pixels. In order to maximize the tesseract’s </w:t>
+      </w:r>
+      <w:proofErr w:type="gramStart"/>
+      <w:r>
+        <w:rPr>
+          <w:rFonts w:ascii="Times New Roman" w:hAnsi="Times New Roman" w:cs="Times New Roman"/>
+        </w:rPr>
+        <w:t>performance</w:t>
+      </w:r>
+      <w:proofErr w:type="gramEnd"/>
+      <w:r>
+        <w:rPr>
+          <w:rFonts w:ascii="Times New Roman" w:hAnsi="Times New Roman" w:cs="Times New Roman"/>
+        </w:rPr>
+        <w:t xml:space="preserve"> we are scaling it.</w:t>
       </w:r>
     </w:p>
     <w:p>
@@ -524,7 +532,27 @@
           <w:bCs/>
           <w:highlight w:val="yellow"/>
         </w:rPr>
-        <w:t>: The order of preprocessing steps are need to followed strictly to reduce noise.</w:t>
+        <w:t xml:space="preserve">: The order of preprocessing steps </w:t>
+      </w:r>
+      <w:proofErr w:type="gramStart"/>
+      <w:r>
+        <w:rPr>
+          <w:rFonts w:ascii="Times New Roman" w:hAnsi="Times New Roman" w:cs="Times New Roman"/>
+          <w:b/>
+          <w:bCs/>
+          <w:highlight w:val="yellow"/>
+        </w:rPr>
+        <w:t>are</w:t>
+      </w:r>
+      <w:proofErr w:type="gramEnd"/>
+      <w:r>
+        <w:rPr>
+          <w:rFonts w:ascii="Times New Roman" w:hAnsi="Times New Roman" w:cs="Times New Roman"/>
+          <w:b/>
+          <w:bCs/>
+          <w:highlight w:val="yellow"/>
+        </w:rPr>
+        <w:t xml:space="preserve"> need to followed strictly to reduce noise.</w:t>
       </w:r>
       <w:r>
         <w:rPr>
@@ -548,11 +576,15 @@
     </w:p>
     <w:p/>
     <w:p>
-      <w:r>
+      <w:pPr>
         <w:rPr>
           <w:noProof/>
         </w:rPr>
-        <w:lastRenderedPageBreak/>
+      </w:pPr>
+      <w:r>
+        <w:rPr>
+          <w:noProof/>
+        </w:rPr>
         <w:drawing>
           <wp:inline distT="0" distB="0" distL="0" distR="0" wp14:anchorId="745BB046" wp14:editId="00FDCE98">
             <wp:extent cx="5943600" cy="4104005"/>
@@ -602,6 +634,32 @@
           </wp:inline>
         </w:drawing>
       </w:r>
+    </w:p>
+    <w:p>
+      <w:pPr>
+        <w:tabs>
+          <w:tab w:val="left" w:pos="1280"/>
+        </w:tabs>
+        <w:rPr>
+          <w:noProof/>
+        </w:rPr>
+      </w:pPr>
+    </w:p>
+    <w:p>
+      <w:pPr>
+        <w:tabs>
+          <w:tab w:val="left" w:pos="1280"/>
+        </w:tabs>
+      </w:pPr>
+      <w:hyperlink r:id="rId6" w:history="1">
+        <w:r>
+          <w:rPr>
+            <w:rStyle w:val="Hyperlink"/>
+            <w:noProof/>
+          </w:rPr>
+          <w:t>View in Colab</w:t>
+        </w:r>
+      </w:hyperlink>
     </w:p>
     <w:sectPr>
       <w:pgSz w:w="12240" w:h="15840"/>
@@ -1806,6 +1864,7 @@
   <w:style w:type="character" w:default="1" w:styleId="DefaultParagraphFont">
     <w:name w:val="Default Paragraph Font"/>
     <w:uiPriority w:val="1"/>
+    <w:semiHidden/>
     <w:unhideWhenUsed/>
   </w:style>
   <w:style w:type="table" w:default="1" w:styleId="TableNormal">
@@ -2128,6 +2187,29 @@
     <w:rsid w:val="00815FD3"/>
     <w:rPr>
       <w:rFonts w:ascii="Times New Roman" w:hAnsi="Times New Roman" w:cs="Times New Roman"/>
+    </w:rPr>
+  </w:style>
+  <w:style w:type="character" w:styleId="Hyperlink">
+    <w:name w:val="Hyperlink"/>
+    <w:basedOn w:val="DefaultParagraphFont"/>
+    <w:uiPriority w:val="99"/>
+    <w:unhideWhenUsed/>
+    <w:rsid w:val="00AE5748"/>
+    <w:rPr>
+      <w:color w:val="0563C1" w:themeColor="hyperlink"/>
+      <w:u w:val="single"/>
+    </w:rPr>
+  </w:style>
+  <w:style w:type="character" w:styleId="UnresolvedMention">
+    <w:name w:val="Unresolved Mention"/>
+    <w:basedOn w:val="DefaultParagraphFont"/>
+    <w:uiPriority w:val="99"/>
+    <w:semiHidden/>
+    <w:unhideWhenUsed/>
+    <w:rsid w:val="00AE5748"/>
+    <w:rPr>
+      <w:color w:val="605E5C"/>
+      <w:shd w:val="clear" w:color="auto" w:fill="E1DFDD"/>
     </w:rPr>
   </w:style>
 </w:styles>

</xml_diff>